<commit_message>
update protocol; comment fix;
</commit_message>
<xml_diff>
--- a/pca/Protokoll.docx
+++ b/pca/Protokoll.docx
@@ -6,33 +6,55 @@
       <w:pPr>
         <w:pStyle w:val="Titel"/>
       </w:pPr>
-      <w:r>
-        <w:t>Medizinische Bildverarbeitung</w:t>
-      </w:r>
+      <w:proofErr w:type="spellStart"/>
+      <w:r>
+        <w:t>Medizinische</w:t>
+      </w:r>
+      <w:proofErr w:type="spellEnd"/>
+      <w:r>
+        <w:t xml:space="preserve"> </w:t>
+      </w:r>
+      <w:proofErr w:type="spellStart"/>
+      <w:r>
+        <w:t>Bildverarbeitung</w:t>
+      </w:r>
+      <w:proofErr w:type="spellEnd"/>
     </w:p>
     <w:p>
       <w:pPr>
         <w:pStyle w:val="Titel"/>
       </w:pPr>
-      <w:r>
-        <w:t>Übung 1 – PCA</w:t>
+      <w:proofErr w:type="spellStart"/>
+      <w:r>
+        <w:t>Übung</w:t>
+      </w:r>
+      <w:proofErr w:type="spellEnd"/>
+      <w:r>
+        <w:t xml:space="preserve"> 1 – PCA</w:t>
       </w:r>
     </w:p>
     <w:p>
       <w:pPr>
         <w:pStyle w:val="berschrift1"/>
       </w:pPr>
+      <w:proofErr w:type="spellStart"/>
       <w:r>
         <w:t>Kovarianzmatrix</w:t>
       </w:r>
+      <w:proofErr w:type="spellEnd"/>
     </w:p>
     <w:p>
       <w:pPr>
         <w:pStyle w:val="berschrift2"/>
       </w:pPr>
       <w:r>
-        <w:t>b) Kovarianz</w:t>
-      </w:r>
+        <w:t xml:space="preserve">b) </w:t>
+      </w:r>
+      <w:proofErr w:type="spellStart"/>
+      <w:r>
+        <w:t>Kovarianz</w:t>
+      </w:r>
+      <w:proofErr w:type="spellEnd"/>
     </w:p>
     <w:p>
       <w:pPr>
@@ -44,8 +66,8 @@
         </w:rPr>
         <w:drawing>
           <wp:inline distT="0" distB="0" distL="0" distR="0" wp14:anchorId="0381ABD2" wp14:editId="46030482">
-            <wp:extent cx="4467600" cy="2851200"/>
-            <wp:effectExtent l="0" t="0" r="9525" b="6350"/>
+            <wp:extent cx="5248013" cy="3349256"/>
+            <wp:effectExtent l="0" t="0" r="0" b="3810"/>
             <wp:docPr id="1" name="Grafik 1"/>
             <wp:cNvGraphicFramePr>
               <a:graphicFrameLocks xmlns:a="http://schemas.openxmlformats.org/drawingml/2006/main" noChangeAspect="1"/>
@@ -66,7 +88,7 @@
                   <pic:spPr>
                     <a:xfrm>
                       <a:off x="0" y="0"/>
-                      <a:ext cx="4467600" cy="2851200"/>
+                      <a:ext cx="5255679" cy="3354148"/>
                     </a:xfrm>
                     <a:prstGeom prst="rect">
                       <a:avLst/>
@@ -83,8 +105,18 @@
       <w:pPr>
         <w:ind w:left="708"/>
       </w:pPr>
-      <w:r>
-        <w:t>Bsp.: data3</w:t>
+      <w:proofErr w:type="spellStart"/>
+      <w:proofErr w:type="gramStart"/>
+      <w:r>
+        <w:t>Bsp</w:t>
+      </w:r>
+      <w:proofErr w:type="spellEnd"/>
+      <w:r>
+        <w:t>.:</w:t>
+      </w:r>
+      <w:proofErr w:type="gramEnd"/>
+      <w:r>
+        <w:t xml:space="preserve"> data3</w:t>
       </w:r>
     </w:p>
     <w:p>
@@ -258,49 +290,7 @@
           <w:lang w:val="de-AT"/>
         </w:rPr>
         <w:br/>
-        <w:t>(</w:t>
-      </w:r>
-      <w:r>
-        <w:rPr>
-          <w:rFonts w:eastAsiaTheme="minorEastAsia"/>
-          <w:lang w:val="de-AT"/>
-        </w:rPr>
-        <w:t xml:space="preserve">durchschnittliche </w:t>
-      </w:r>
-      <w:r>
-        <w:rPr>
-          <w:rFonts w:eastAsiaTheme="minorEastAsia"/>
-          <w:lang w:val="de-AT"/>
-        </w:rPr>
-        <w:t>Abweichung der Y</w:t>
-      </w:r>
-      <w:r>
-        <w:rPr>
-          <w:rFonts w:eastAsiaTheme="minorEastAsia"/>
-          <w:lang w:val="de-AT"/>
-        </w:rPr>
-        <w:t>-Werte vom Mittelwert</w:t>
-      </w:r>
-      <w:r>
-        <w:rPr>
-          <w:rFonts w:eastAsiaTheme="minorEastAsia"/>
-          <w:lang w:val="de-AT"/>
-        </w:rPr>
-        <w:t xml:space="preserve"> aller Y</w:t>
-      </w:r>
-      <w:r>
-        <w:rPr>
-          <w:rFonts w:eastAsiaTheme="minorEastAsia"/>
-          <w:lang w:val="de-AT"/>
-        </w:rPr>
-        <w:t>-Werte</w:t>
-      </w:r>
-      <w:r>
-        <w:rPr>
-          <w:rFonts w:eastAsiaTheme="minorEastAsia"/>
-          <w:lang w:val="de-AT"/>
-        </w:rPr>
-        <w:t>)</w:t>
+        <w:t>(durchschnittliche Abweichung der Y-Werte vom Mittelwert aller Y-Werte)</w:t>
       </w:r>
     </w:p>
     <w:p>
@@ -406,10 +396,10 @@
           <w:noProof/>
         </w:rPr>
         <w:drawing>
-          <wp:inline distT="0" distB="0" distL="0" distR="0" wp14:anchorId="717763E1" wp14:editId="1798CE6E">
-            <wp:extent cx="4802400" cy="3794400"/>
+          <wp:inline distT="0" distB="0" distL="0" distR="0" wp14:anchorId="6AB63D7D" wp14:editId="3BBD4209">
+            <wp:extent cx="5760720" cy="4612005"/>
             <wp:effectExtent l="0" t="0" r="0" b="0"/>
-            <wp:docPr id="2" name="Grafik 2"/>
+            <wp:docPr id="3" name="Grafik 3"/>
             <wp:cNvGraphicFramePr>
               <a:graphicFrameLocks xmlns:a="http://schemas.openxmlformats.org/drawingml/2006/main" noChangeAspect="1"/>
             </wp:cNvGraphicFramePr>
@@ -429,7 +419,7 @@
                   <pic:spPr>
                     <a:xfrm>
                       <a:off x="0" y="0"/>
-                      <a:ext cx="4802400" cy="3794400"/>
+                      <a:ext cx="5760720" cy="4612005"/>
                     </a:xfrm>
                     <a:prstGeom prst="rect">
                       <a:avLst/>
@@ -473,107 +463,1063 @@
         <w:rPr>
           <w:lang w:val="de-AT"/>
         </w:rPr>
+        <w:t>Richtung der Achsen des neuen Koordinatensystems</w:t>
+      </w:r>
+    </w:p>
+    <w:p>
+      <w:pPr>
+        <w:pStyle w:val="berschrift2"/>
+        <w:rPr>
+          <w:lang w:val="de-AT"/>
+        </w:rPr>
+      </w:pPr>
+      <w:r>
+        <w:rPr>
+          <w:lang w:val="de-AT"/>
+        </w:rPr>
+        <w:t>c) Eigenwerte</w:t>
+      </w:r>
+    </w:p>
+    <w:p>
+      <w:pPr>
+        <w:ind w:left="708"/>
+        <w:rPr>
+          <w:lang w:val="de-AT"/>
+        </w:rPr>
+      </w:pPr>
+      <w:r>
+        <w:rPr>
+          <w:lang w:val="de-AT"/>
+        </w:rPr>
+        <w:t>Länge (und Wichtigkeit) der Achsen des neuen Koordinatensystems</w:t>
+      </w:r>
+    </w:p>
+    <w:p>
+      <w:pPr>
+        <w:pStyle w:val="berschrift2"/>
+        <w:rPr>
+          <w:lang w:val="de-AT"/>
+        </w:rPr>
+      </w:pPr>
+      <w:r>
+        <w:rPr>
+          <w:lang w:val="de-AT"/>
+        </w:rPr>
+        <w:t>d) fehlender Mittelwertabzug</w:t>
+      </w:r>
+    </w:p>
+    <w:p>
+      <w:pPr>
+        <w:ind w:left="708"/>
+        <w:rPr>
+          <w:lang w:val="de-AT"/>
+        </w:rPr>
+      </w:pPr>
+      <w:r>
+        <w:rPr>
+          <w:lang w:val="de-AT"/>
+        </w:rPr>
+        <w:t>Wird der Mittel nicht abgezo</w:t>
+      </w:r>
+      <w:r>
+        <w:rPr>
+          <w:lang w:val="de-AT"/>
+        </w:rPr>
+        <w:t>gen, bleibt ein Offset erhalten und</w:t>
+      </w:r>
+      <w:r>
+        <w:rPr>
+          <w:lang w:val="de-AT"/>
+        </w:rPr>
+        <w:t xml:space="preserve"> die Daten </w:t>
+      </w:r>
+      <w:r>
+        <w:rPr>
+          <w:lang w:val="de-AT"/>
+        </w:rPr>
+        <w:t>werden nicht zentriert</w:t>
+      </w:r>
+      <w:r>
+        <w:rPr>
+          <w:lang w:val="de-AT"/>
+        </w:rPr>
+        <w:t>.</w:t>
+      </w:r>
+    </w:p>
+    <w:p>
+      <w:pPr>
+        <w:pStyle w:val="berschrift1"/>
+        <w:rPr>
+          <w:lang w:val="de-AT"/>
+        </w:rPr>
+      </w:pPr>
+      <w:r>
+        <w:rPr>
+          <w:lang w:val="de-AT"/>
+        </w:rPr>
+        <w:lastRenderedPageBreak/>
+        <w:t>Unterraum-Projektion</w:t>
+      </w:r>
+    </w:p>
+    <w:p>
+      <w:pPr>
+        <w:pStyle w:val="berschrift2"/>
+        <w:rPr>
+          <w:lang w:val="de-AT"/>
+        </w:rPr>
+      </w:pPr>
+      <w:r>
+        <w:rPr>
+          <w:lang w:val="de-AT"/>
+        </w:rPr>
+        <w:t xml:space="preserve">a) </w:t>
+      </w:r>
+      <w:r>
+        <w:rPr>
+          <w:lang w:val="de-AT"/>
+        </w:rPr>
+        <w:t>Rekonstruktion (Hauptvektor)</w:t>
+      </w:r>
+    </w:p>
+    <w:p>
+      <w:pPr>
+        <w:ind w:left="708"/>
+        <w:rPr>
+          <w:lang w:val="de-AT"/>
+        </w:rPr>
+      </w:pPr>
+      <w:r>
+        <w:rPr>
+          <w:noProof/>
+        </w:rPr>
+        <w:drawing>
+          <wp:inline distT="0" distB="0" distL="0" distR="0" wp14:anchorId="526CDCBC" wp14:editId="0DBFE0B6">
+            <wp:extent cx="5760720" cy="4610100"/>
+            <wp:effectExtent l="0" t="0" r="0" b="0"/>
+            <wp:docPr id="4" name="Grafik 4"/>
+            <wp:cNvGraphicFramePr>
+              <a:graphicFrameLocks xmlns:a="http://schemas.openxmlformats.org/drawingml/2006/main" noChangeAspect="1"/>
+            </wp:cNvGraphicFramePr>
+            <a:graphic xmlns:a="http://schemas.openxmlformats.org/drawingml/2006/main">
+              <a:graphicData uri="http://schemas.openxmlformats.org/drawingml/2006/picture">
+                <pic:pic xmlns:pic="http://schemas.openxmlformats.org/drawingml/2006/picture">
+                  <pic:nvPicPr>
+                    <pic:cNvPr id="1" name=""/>
+                    <pic:cNvPicPr/>
+                  </pic:nvPicPr>
+                  <pic:blipFill>
+                    <a:blip r:embed="rId7"/>
+                    <a:stretch>
+                      <a:fillRect/>
+                    </a:stretch>
+                  </pic:blipFill>
+                  <pic:spPr>
+                    <a:xfrm>
+                      <a:off x="0" y="0"/>
+                      <a:ext cx="5760720" cy="4610100"/>
+                    </a:xfrm>
+                    <a:prstGeom prst="rect">
+                      <a:avLst/>
+                    </a:prstGeom>
+                  </pic:spPr>
+                </pic:pic>
+              </a:graphicData>
+            </a:graphic>
+          </wp:inline>
+        </w:drawing>
+      </w:r>
+    </w:p>
+    <w:p>
+      <w:pPr>
+        <w:ind w:left="708"/>
+        <w:rPr>
+          <w:lang w:val="de-AT"/>
+        </w:rPr>
+      </w:pPr>
+      <w:r>
+        <w:rPr>
+          <w:lang w:val="de-AT"/>
+        </w:rPr>
+        <w:t xml:space="preserve">2D Daten </w:t>
+      </w:r>
+      <w:r>
+        <w:rPr>
+          <w:lang w:val="de-AT"/>
+        </w:rPr>
+        <w:sym w:font="Wingdings" w:char="F0E0"/>
+      </w:r>
+      <w:r>
+        <w:rPr>
+          <w:lang w:val="de-AT"/>
+        </w:rPr>
+        <w:t>(Projektion)</w:t>
+      </w:r>
+      <w:r>
+        <w:rPr>
+          <w:lang w:val="de-AT"/>
+        </w:rPr>
+        <w:sym w:font="Wingdings" w:char="F0E0"/>
+      </w:r>
+      <w:r>
+        <w:rPr>
+          <w:lang w:val="de-AT"/>
+        </w:rPr>
+        <w:t xml:space="preserve"> 1D Daten </w:t>
+      </w:r>
+      <w:r>
+        <w:rPr>
+          <w:lang w:val="de-AT"/>
+        </w:rPr>
+        <w:sym w:font="Wingdings" w:char="F0E0"/>
+      </w:r>
+      <w:r>
+        <w:rPr>
+          <w:lang w:val="de-AT"/>
+        </w:rPr>
+        <w:t>(Rekonstruktion)</w:t>
+      </w:r>
+      <w:r>
+        <w:rPr>
+          <w:lang w:val="de-AT"/>
+        </w:rPr>
+        <w:sym w:font="Wingdings" w:char="F0E0"/>
+      </w:r>
+      <w:r>
+        <w:rPr>
+          <w:lang w:val="de-AT"/>
+        </w:rPr>
+        <w:t xml:space="preserve"> 2D Daten</w:t>
+      </w:r>
+    </w:p>
+    <w:p>
+      <w:pPr>
+        <w:ind w:left="708"/>
+        <w:rPr>
+          <w:lang w:val="de-AT"/>
+        </w:rPr>
+      </w:pPr>
+      <w:r>
+        <w:rPr>
+          <w:lang w:val="de-AT"/>
+        </w:rPr>
+        <w:t>Effekt auf Datenpunkte: Datenpunkte verlieren Wert der 2. Dimension und liegen nur noch auf dem Eigenvektor mit dem größten Eigenwert.</w:t>
+      </w:r>
+    </w:p>
+    <w:p>
+      <w:pPr>
+        <w:spacing w:after="0"/>
+        <w:ind w:left="708"/>
+        <w:rPr>
+          <w:lang w:val="de-AT"/>
+        </w:rPr>
+      </w:pPr>
+      <w:r>
+        <w:rPr>
+          <w:lang w:val="de-AT"/>
+        </w:rPr>
+        <w:t>durchschnittlicher Fehler:</w:t>
+      </w:r>
+    </w:p>
+    <w:p>
+      <w:pPr>
+        <w:numPr>
+          <w:ilvl w:val="0"/>
+          <w:numId w:val="2"/>
+        </w:numPr>
+        <w:spacing w:after="0"/>
+        <w:rPr>
+          <w:lang w:val="de-AT"/>
+        </w:rPr>
+      </w:pPr>
+      <w:r>
+        <w:rPr>
+          <w:lang w:val="de-AT"/>
+        </w:rPr>
+        <w:t>X-Achse: 0.2270</w:t>
+      </w:r>
+    </w:p>
+    <w:p>
+      <w:pPr>
+        <w:numPr>
+          <w:ilvl w:val="0"/>
+          <w:numId w:val="2"/>
+        </w:numPr>
+        <w:rPr>
+          <w:lang w:val="de-AT"/>
+        </w:rPr>
+      </w:pPr>
+      <w:r>
+        <w:rPr>
+          <w:lang w:val="de-AT"/>
+        </w:rPr>
+        <w:t xml:space="preserve">Y-Achse: </w:t>
+      </w:r>
+      <w:r>
+        <w:rPr>
+          <w:lang w:val="de-AT"/>
+        </w:rPr>
+        <w:t>0.6893</w:t>
+      </w:r>
+    </w:p>
+    <w:p>
+      <w:pPr>
+        <w:pStyle w:val="berschrift2"/>
+        <w:rPr>
+          <w:lang w:val="de-AT"/>
+        </w:rPr>
+      </w:pPr>
+      <w:r>
+        <w:rPr>
+          <w:lang w:val="de-AT"/>
+        </w:rPr>
+        <w:lastRenderedPageBreak/>
+        <w:t xml:space="preserve">b) </w:t>
+      </w:r>
+      <w:r>
+        <w:rPr>
+          <w:lang w:val="de-AT"/>
+        </w:rPr>
+        <w:t>Rekonstruktion (Nebenvektor)</w:t>
+      </w:r>
+    </w:p>
+    <w:p>
+      <w:pPr>
+        <w:ind w:left="708"/>
+        <w:rPr>
+          <w:lang w:val="de-AT"/>
+        </w:rPr>
+      </w:pPr>
+      <w:r>
+        <w:rPr>
+          <w:noProof/>
+        </w:rPr>
+        <w:drawing>
+          <wp:inline distT="0" distB="0" distL="0" distR="0" wp14:anchorId="136AE0EC" wp14:editId="0C595188">
+            <wp:extent cx="5760720" cy="4587240"/>
+            <wp:effectExtent l="0" t="0" r="0" b="3810"/>
+            <wp:docPr id="5" name="Grafik 5"/>
+            <wp:cNvGraphicFramePr>
+              <a:graphicFrameLocks xmlns:a="http://schemas.openxmlformats.org/drawingml/2006/main" noChangeAspect="1"/>
+            </wp:cNvGraphicFramePr>
+            <a:graphic xmlns:a="http://schemas.openxmlformats.org/drawingml/2006/main">
+              <a:graphicData uri="http://schemas.openxmlformats.org/drawingml/2006/picture">
+                <pic:pic xmlns:pic="http://schemas.openxmlformats.org/drawingml/2006/picture">
+                  <pic:nvPicPr>
+                    <pic:cNvPr id="1" name=""/>
+                    <pic:cNvPicPr/>
+                  </pic:nvPicPr>
+                  <pic:blipFill>
+                    <a:blip r:embed="rId8"/>
+                    <a:stretch>
+                      <a:fillRect/>
+                    </a:stretch>
+                  </pic:blipFill>
+                  <pic:spPr>
+                    <a:xfrm>
+                      <a:off x="0" y="0"/>
+                      <a:ext cx="5760720" cy="4587240"/>
+                    </a:xfrm>
+                    <a:prstGeom prst="rect">
+                      <a:avLst/>
+                    </a:prstGeom>
+                  </pic:spPr>
+                </pic:pic>
+              </a:graphicData>
+            </a:graphic>
+          </wp:inline>
+        </w:drawing>
+      </w:r>
+    </w:p>
+    <w:p>
+      <w:pPr>
+        <w:spacing w:after="0"/>
+        <w:ind w:left="708"/>
+        <w:rPr>
+          <w:lang w:val="de-AT"/>
+        </w:rPr>
+      </w:pPr>
+      <w:r>
+        <w:rPr>
+          <w:lang w:val="de-AT"/>
+        </w:rPr>
+        <w:t>durchschnittlicher Fehler:</w:t>
+      </w:r>
+    </w:p>
+    <w:p>
+      <w:pPr>
+        <w:numPr>
+          <w:ilvl w:val="0"/>
+          <w:numId w:val="2"/>
+        </w:numPr>
+        <w:spacing w:after="0"/>
+        <w:rPr>
+          <w:lang w:val="de-AT"/>
+        </w:rPr>
+      </w:pPr>
+      <w:r>
+        <w:rPr>
+          <w:lang w:val="de-AT"/>
+        </w:rPr>
+        <w:t xml:space="preserve">X-Achse: </w:t>
+      </w:r>
+      <w:r>
+        <w:rPr>
+          <w:lang w:val="de-AT"/>
+        </w:rPr>
+        <w:t>8.4626</w:t>
+      </w:r>
+    </w:p>
+    <w:p>
+      <w:pPr>
+        <w:numPr>
+          <w:ilvl w:val="0"/>
+          <w:numId w:val="2"/>
+        </w:numPr>
+        <w:rPr>
+          <w:lang w:val="de-AT"/>
+        </w:rPr>
+      </w:pPr>
+      <w:r>
+        <w:rPr>
+          <w:lang w:val="de-AT"/>
+        </w:rPr>
+        <w:t xml:space="preserve">Y-Achse: </w:t>
+      </w:r>
+      <w:r>
+        <w:rPr>
+          <w:lang w:val="de-AT"/>
+        </w:rPr>
+        <w:t>2.7868</w:t>
+      </w:r>
+    </w:p>
+    <w:p>
+      <w:pPr>
+        <w:ind w:left="708"/>
+        <w:rPr>
+          <w:lang w:val="de-AT"/>
+        </w:rPr>
+      </w:pPr>
+      <w:r>
+        <w:rPr>
+          <w:lang w:val="de-AT"/>
+        </w:rPr>
+        <w:t xml:space="preserve">Um die Datenmatrix mit möglichst geringem </w:t>
+      </w:r>
+      <w:r>
+        <w:rPr>
+          <w:lang w:val="de-AT"/>
+        </w:rPr>
+        <w:t xml:space="preserve">darzustellen, werden die k Eigenvektoren mit den größten dazugehörigen Eigenwerten verwendet (in unserem Fall: 2D </w:t>
+      </w:r>
+      <w:r>
+        <w:rPr>
+          <w:lang w:val="de-AT"/>
+        </w:rPr>
+        <w:sym w:font="Wingdings" w:char="F0E0"/>
+      </w:r>
+      <w:r>
+        <w:rPr>
+          <w:lang w:val="de-AT"/>
+        </w:rPr>
+        <w:t xml:space="preserve"> k=1).</w:t>
+      </w:r>
+    </w:p>
+    <w:p>
+      <w:pPr>
+        <w:pStyle w:val="berschrift1"/>
+        <w:rPr>
+          <w:lang w:val="de-AT"/>
+        </w:rPr>
+      </w:pPr>
+      <w:r>
+        <w:rPr>
+          <w:lang w:val="de-AT"/>
+        </w:rPr>
+        <w:lastRenderedPageBreak/>
+        <w:t>Untersuchungen in 3D</w:t>
+      </w:r>
+    </w:p>
+    <w:p>
+      <w:pPr>
+        <w:pStyle w:val="berschrift2"/>
+        <w:rPr>
+          <w:lang w:val="de-AT"/>
+        </w:rPr>
+      </w:pPr>
+      <w:r>
+        <w:rPr>
+          <w:lang w:val="de-AT"/>
+        </w:rPr>
+        <w:t>a) 3D – PCA</w:t>
+      </w:r>
+    </w:p>
+    <w:p>
+      <w:pPr>
+        <w:ind w:left="708"/>
+        <w:rPr>
+          <w:lang w:val="de-AT"/>
+        </w:rPr>
+      </w:pPr>
+      <w:r>
+        <w:rPr>
+          <w:noProof/>
+        </w:rPr>
+        <w:drawing>
+          <wp:inline distT="0" distB="0" distL="0" distR="0" wp14:anchorId="00004030" wp14:editId="311B2D65">
+            <wp:extent cx="5760720" cy="4771390"/>
+            <wp:effectExtent l="0" t="0" r="0" b="0"/>
+            <wp:docPr id="6" name="Grafik 6"/>
+            <wp:cNvGraphicFramePr>
+              <a:graphicFrameLocks xmlns:a="http://schemas.openxmlformats.org/drawingml/2006/main" noChangeAspect="1"/>
+            </wp:cNvGraphicFramePr>
+            <a:graphic xmlns:a="http://schemas.openxmlformats.org/drawingml/2006/main">
+              <a:graphicData uri="http://schemas.openxmlformats.org/drawingml/2006/picture">
+                <pic:pic xmlns:pic="http://schemas.openxmlformats.org/drawingml/2006/picture">
+                  <pic:nvPicPr>
+                    <pic:cNvPr id="1" name=""/>
+                    <pic:cNvPicPr/>
+                  </pic:nvPicPr>
+                  <pic:blipFill>
+                    <a:blip r:embed="rId9"/>
+                    <a:stretch>
+                      <a:fillRect/>
+                    </a:stretch>
+                  </pic:blipFill>
+                  <pic:spPr>
+                    <a:xfrm>
+                      <a:off x="0" y="0"/>
+                      <a:ext cx="5760720" cy="4771390"/>
+                    </a:xfrm>
+                    <a:prstGeom prst="rect">
+                      <a:avLst/>
+                    </a:prstGeom>
+                  </pic:spPr>
+                </pic:pic>
+              </a:graphicData>
+            </a:graphic>
+          </wp:inline>
+        </w:drawing>
+      </w:r>
+    </w:p>
+    <w:p>
+      <w:pPr>
+        <w:spacing w:after="0"/>
+        <w:ind w:left="708"/>
+        <w:rPr>
+          <w:lang w:val="de-AT"/>
+        </w:rPr>
+      </w:pPr>
+      <w:r>
+        <w:rPr>
+          <w:lang w:val="de-AT"/>
+        </w:rPr>
+        <w:t>Relation</w:t>
+      </w:r>
+      <w:r>
+        <w:rPr>
+          <w:lang w:val="de-AT"/>
+        </w:rPr>
+        <w:t>en</w:t>
+      </w:r>
+      <w:r>
+        <w:rPr>
+          <w:lang w:val="de-AT"/>
+        </w:rPr>
+        <w:t>:</w:t>
+      </w:r>
+    </w:p>
+    <w:p>
+      <w:pPr>
+        <w:numPr>
+          <w:ilvl w:val="0"/>
+          <w:numId w:val="3"/>
+        </w:numPr>
+        <w:spacing w:after="0"/>
+        <w:rPr>
+          <w:lang w:val="de-AT"/>
+        </w:rPr>
+      </w:pPr>
+      <w:r>
+        <w:rPr>
+          <w:lang w:val="de-AT"/>
+        </w:rPr>
+        <w:t xml:space="preserve">umso </w:t>
+      </w:r>
+      <w:r>
+        <w:rPr>
+          <w:color w:val="FF0000"/>
+          <w:lang w:val="de-AT"/>
+        </w:rPr>
+        <w:t>größer</w:t>
+      </w:r>
+      <w:r>
+        <w:rPr>
+          <w:lang w:val="de-AT"/>
+        </w:rPr>
+        <w:t xml:space="preserve"> die </w:t>
+      </w:r>
+      <w:r>
+        <w:rPr>
+          <w:b/>
+          <w:lang w:val="de-AT"/>
+        </w:rPr>
+        <w:t>Varianz</w:t>
+      </w:r>
+      <w:r>
+        <w:rPr>
+          <w:lang w:val="de-AT"/>
+        </w:rPr>
+        <w:t xml:space="preserve"> (der </w:t>
+      </w:r>
+      <w:proofErr w:type="spellStart"/>
+      <w:r>
+        <w:rPr>
+          <w:lang w:val="de-AT"/>
+        </w:rPr>
+        <w:t>Kovarianzmatrix</w:t>
+      </w:r>
+      <w:proofErr w:type="spellEnd"/>
+      <w:r>
+        <w:rPr>
+          <w:lang w:val="de-AT"/>
+        </w:rPr>
+        <w:t>) der Daten einer Achse, umso</w:t>
+      </w:r>
+    </w:p>
+    <w:p>
+      <w:pPr>
+        <w:numPr>
+          <w:ilvl w:val="1"/>
+          <w:numId w:val="3"/>
+        </w:numPr>
+        <w:spacing w:after="0"/>
+        <w:rPr>
+          <w:lang w:val="de-AT"/>
+        </w:rPr>
+      </w:pPr>
+      <w:r>
+        <w:rPr>
+          <w:color w:val="FF0000"/>
+          <w:lang w:val="de-AT"/>
+        </w:rPr>
+        <w:t xml:space="preserve">größer </w:t>
+      </w:r>
+      <w:r>
+        <w:rPr>
+          <w:lang w:val="de-AT"/>
+        </w:rPr>
+        <w:t xml:space="preserve">sind die </w:t>
+      </w:r>
+      <w:r>
+        <w:rPr>
+          <w:b/>
+          <w:lang w:val="de-AT"/>
+        </w:rPr>
+        <w:t>Eigenwerte</w:t>
+      </w:r>
+      <w:r>
+        <w:rPr>
+          <w:lang w:val="de-AT"/>
+        </w:rPr>
+        <w:t xml:space="preserve"> dieser Achse</w:t>
+      </w:r>
+    </w:p>
+    <w:p>
+      <w:pPr>
+        <w:numPr>
+          <w:ilvl w:val="1"/>
+          <w:numId w:val="3"/>
+        </w:numPr>
+        <w:spacing w:after="0"/>
+        <w:rPr>
+          <w:lang w:val="de-AT"/>
+        </w:rPr>
+      </w:pPr>
+      <w:r>
+        <w:rPr>
+          <w:color w:val="FF0000"/>
+          <w:lang w:val="de-AT"/>
+        </w:rPr>
+        <w:t xml:space="preserve">größer </w:t>
+      </w:r>
+      <w:r>
+        <w:rPr>
+          <w:lang w:val="de-AT"/>
+        </w:rPr>
+        <w:t xml:space="preserve">ist die </w:t>
+      </w:r>
+      <w:r>
+        <w:rPr>
+          <w:b/>
+          <w:lang w:val="de-AT"/>
+        </w:rPr>
+        <w:t>Standardabweichung</w:t>
+      </w:r>
+      <w:r>
+        <w:rPr>
+          <w:lang w:val="de-AT"/>
+        </w:rPr>
+        <w:t xml:space="preserve"> dieser Achse</w:t>
+      </w:r>
+    </w:p>
+    <w:p>
+      <w:pPr>
+        <w:numPr>
+          <w:ilvl w:val="1"/>
+          <w:numId w:val="3"/>
+        </w:numPr>
+        <w:rPr>
+          <w:lang w:val="de-AT"/>
+        </w:rPr>
+      </w:pPr>
+      <w:r>
+        <w:rPr>
+          <w:b/>
+          <w:lang w:val="de-AT"/>
+        </w:rPr>
+        <w:t>Eigenvektoren</w:t>
+      </w:r>
+      <w:r>
+        <w:rPr>
+          <w:lang w:val="de-AT"/>
+        </w:rPr>
+        <w:t xml:space="preserve"> sind </w:t>
+      </w:r>
+      <w:r>
+        <w:rPr>
+          <w:color w:val="FF0000"/>
+          <w:lang w:val="de-AT"/>
+        </w:rPr>
+        <w:t xml:space="preserve">normiert </w:t>
+      </w:r>
+      <w:r>
+        <w:rPr>
+          <w:lang w:val="de-AT"/>
+        </w:rPr>
+        <w:t>und stehen nicht in Relation zur Varianz</w:t>
+      </w:r>
+    </w:p>
+    <w:p>
+      <w:pPr>
+        <w:pStyle w:val="berschrift2"/>
+        <w:rPr>
+          <w:lang w:val="de-AT"/>
+        </w:rPr>
+      </w:pPr>
+      <w:r>
+        <w:rPr>
+          <w:lang w:val="de-AT"/>
+        </w:rPr>
+        <w:lastRenderedPageBreak/>
+        <w:t>b) 3D – Unterraum-Projektion</w:t>
+      </w:r>
+    </w:p>
+    <w:p>
+      <w:pPr>
+        <w:ind w:left="708"/>
+        <w:rPr>
+          <w:lang w:val="de-AT"/>
+        </w:rPr>
+      </w:pPr>
+      <w:r>
+        <w:rPr>
+          <w:noProof/>
+        </w:rPr>
+        <w:drawing>
+          <wp:inline distT="0" distB="0" distL="0" distR="0" wp14:anchorId="76AF28D7" wp14:editId="2A5040FD">
+            <wp:extent cx="5760720" cy="4438015"/>
+            <wp:effectExtent l="0" t="0" r="0" b="635"/>
+            <wp:docPr id="7" name="Grafik 7"/>
+            <wp:cNvGraphicFramePr>
+              <a:graphicFrameLocks xmlns:a="http://schemas.openxmlformats.org/drawingml/2006/main" noChangeAspect="1"/>
+            </wp:cNvGraphicFramePr>
+            <a:graphic xmlns:a="http://schemas.openxmlformats.org/drawingml/2006/main">
+              <a:graphicData uri="http://schemas.openxmlformats.org/drawingml/2006/picture">
+                <pic:pic xmlns:pic="http://schemas.openxmlformats.org/drawingml/2006/picture">
+                  <pic:nvPicPr>
+                    <pic:cNvPr id="1" name=""/>
+                    <pic:cNvPicPr/>
+                  </pic:nvPicPr>
+                  <pic:blipFill>
+                    <a:blip r:embed="rId10"/>
+                    <a:stretch>
+                      <a:fillRect/>
+                    </a:stretch>
+                  </pic:blipFill>
+                  <pic:spPr>
+                    <a:xfrm>
+                      <a:off x="0" y="0"/>
+                      <a:ext cx="5760720" cy="4438015"/>
+                    </a:xfrm>
+                    <a:prstGeom prst="rect">
+                      <a:avLst/>
+                    </a:prstGeom>
+                  </pic:spPr>
+                </pic:pic>
+              </a:graphicData>
+            </a:graphic>
+          </wp:inline>
+        </w:drawing>
+      </w:r>
+    </w:p>
+    <w:p>
+      <w:pPr>
+        <w:ind w:left="708"/>
+        <w:rPr>
+          <w:lang w:val="de-AT"/>
+        </w:rPr>
+      </w:pPr>
+      <w:r>
+        <w:rPr>
+          <w:lang w:val="de-AT"/>
+        </w:rPr>
+        <w:t>3</w:t>
+      </w:r>
+      <w:r>
+        <w:rPr>
+          <w:lang w:val="de-AT"/>
+        </w:rPr>
+        <w:t xml:space="preserve">D Daten </w:t>
+      </w:r>
+      <w:r>
+        <w:rPr>
+          <w:lang w:val="de-AT"/>
+        </w:rPr>
+        <w:sym w:font="Wingdings" w:char="F0E0"/>
+      </w:r>
+      <w:r>
+        <w:rPr>
+          <w:lang w:val="de-AT"/>
+        </w:rPr>
+        <w:t>(Projektion)</w:t>
+      </w:r>
+      <w:r>
+        <w:rPr>
+          <w:lang w:val="de-AT"/>
+        </w:rPr>
+        <w:sym w:font="Wingdings" w:char="F0E0"/>
+      </w:r>
+      <w:r>
+        <w:rPr>
+          <w:lang w:val="de-AT"/>
+        </w:rPr>
+        <w:t xml:space="preserve"> 2</w:t>
+      </w:r>
+      <w:r>
+        <w:rPr>
+          <w:lang w:val="de-AT"/>
+        </w:rPr>
+        <w:t>D Daten</w:t>
+      </w:r>
+      <w:r>
+        <w:rPr>
+          <w:lang w:val="de-AT"/>
+        </w:rPr>
+        <w:t xml:space="preserve"> (da Unterraum auf 2 Eigenvektoren aufgespannt)</w:t>
+      </w:r>
+      <w:r>
+        <w:rPr>
+          <w:lang w:val="de-AT"/>
+        </w:rPr>
+        <w:t xml:space="preserve"> </w:t>
+      </w:r>
+      <w:r>
+        <w:rPr>
+          <w:lang w:val="de-AT"/>
+        </w:rPr>
+        <w:sym w:font="Wingdings" w:char="F0E0"/>
+      </w:r>
+      <w:r>
+        <w:rPr>
+          <w:lang w:val="de-AT"/>
+        </w:rPr>
+        <w:t>(Rekonstruktion)</w:t>
+      </w:r>
+      <w:r>
+        <w:rPr>
+          <w:lang w:val="de-AT"/>
+        </w:rPr>
+        <w:sym w:font="Wingdings" w:char="F0E0"/>
+      </w:r>
+      <w:r>
+        <w:rPr>
+          <w:lang w:val="de-AT"/>
+        </w:rPr>
+        <w:t xml:space="preserve"> 3</w:t>
+      </w:r>
+      <w:r>
+        <w:rPr>
+          <w:lang w:val="de-AT"/>
+        </w:rPr>
+        <w:t>D Daten</w:t>
+      </w:r>
+    </w:p>
+    <w:p>
+      <w:pPr>
+        <w:spacing w:after="0"/>
+        <w:ind w:left="708"/>
+        <w:rPr>
+          <w:lang w:val="de-AT"/>
+        </w:rPr>
+      </w:pPr>
+      <w:r>
+        <w:rPr>
+          <w:lang w:val="de-AT"/>
+        </w:rPr>
+        <w:t>durchschnittlicher Fehler:</w:t>
+      </w:r>
+    </w:p>
+    <w:p>
+      <w:pPr>
+        <w:numPr>
+          <w:ilvl w:val="0"/>
+          <w:numId w:val="2"/>
+        </w:numPr>
+        <w:spacing w:after="0"/>
+        <w:rPr>
+          <w:lang w:val="de-AT"/>
+        </w:rPr>
+      </w:pPr>
+      <w:r>
+        <w:rPr>
+          <w:lang w:val="de-AT"/>
+        </w:rPr>
+        <w:t xml:space="preserve">X-Achse: </w:t>
+      </w:r>
+      <w:r>
+        <w:rPr>
+          <w:lang w:val="de-AT"/>
+        </w:rPr>
+        <w:t>0.2097</w:t>
+      </w:r>
+    </w:p>
+    <w:p>
+      <w:pPr>
+        <w:numPr>
+          <w:ilvl w:val="0"/>
+          <w:numId w:val="2"/>
+        </w:numPr>
+        <w:spacing w:after="0"/>
+        <w:rPr>
+          <w:lang w:val="de-AT"/>
+        </w:rPr>
+      </w:pPr>
+      <w:r>
+        <w:rPr>
+          <w:lang w:val="de-AT"/>
+        </w:rPr>
+        <w:t>Y-Achse</w:t>
+      </w:r>
+      <w:r>
+        <w:rPr>
+          <w:lang w:val="de-AT"/>
+        </w:rPr>
+        <w:t>: 0.8539</w:t>
+      </w:r>
+    </w:p>
+    <w:p>
+      <w:pPr>
+        <w:numPr>
+          <w:ilvl w:val="0"/>
+          <w:numId w:val="2"/>
+        </w:numPr>
+        <w:rPr>
+          <w:lang w:val="de-AT"/>
+        </w:rPr>
+      </w:pPr>
+      <w:r>
+        <w:rPr>
+          <w:lang w:val="de-AT"/>
+        </w:rPr>
+        <w:t xml:space="preserve">Z-Achse: </w:t>
+      </w:r>
+      <w:r>
+        <w:rPr>
+          <w:lang w:val="de-AT"/>
+        </w:rPr>
+        <w:t>1.5003</w:t>
+      </w:r>
+    </w:p>
+    <w:p>
+      <w:pPr>
+        <w:spacing w:after="0"/>
+        <w:ind w:left="708"/>
+        <w:rPr>
+          <w:lang w:val="de-AT"/>
+        </w:rPr>
+      </w:pPr>
+      <w:r>
+        <w:rPr>
+          <w:lang w:val="de-AT"/>
+        </w:rPr>
+        <w:t>Bei dem Ergebnis der Rekonstruktion ist die Information der 3. Dimension verloren gegangen. Es liegen alle Datenpunkte auf einer Ebene (Standardabweichung der 3. Dimension = 0).</w:t>
+      </w:r>
+    </w:p>
+    <w:p>
+      <w:pPr>
+        <w:pStyle w:val="berschrift1"/>
+        <w:rPr>
+          <w:lang w:val="de-AT"/>
+        </w:rPr>
+      </w:pPr>
+      <w:r>
+        <w:rPr>
+          <w:lang w:val="de-AT"/>
+        </w:rPr>
+        <w:t>Shape Model</w:t>
+      </w:r>
+    </w:p>
+    <w:p>
+      <w:pPr>
+        <w:pStyle w:val="berschrift2"/>
+      </w:pPr>
+      <w:r>
+        <w:t>a) PCA der Shape</w:t>
+      </w:r>
+    </w:p>
+    <w:p>
+      <w:pPr>
+        <w:ind w:left="708"/>
+      </w:pPr>
+      <w:r>
         <w:t>TODO</w:t>
       </w:r>
+    </w:p>
+    <w:p>
+      <w:pPr>
+        <w:pStyle w:val="berschrift2"/>
+      </w:pPr>
+      <w:r>
+        <w:t xml:space="preserve">b) </w:t>
+      </w:r>
+      <w:r>
+        <w:t>Plot Shape</w:t>
+      </w:r>
+    </w:p>
+    <w:p>
+      <w:pPr>
+        <w:ind w:left="708"/>
+      </w:pPr>
+      <w:r>
+        <w:t>TODO</w:t>
+      </w:r>
+    </w:p>
+    <w:p>
+      <w:pPr>
+        <w:pStyle w:val="berschrift2"/>
+      </w:pPr>
+      <w:r>
+        <w:t>c) Shape Model</w:t>
+      </w:r>
+    </w:p>
+    <w:p>
+      <w:pPr>
+        <w:ind w:left="708"/>
+      </w:pPr>
       <w:bookmarkStart w:id="0" w:name="_GoBack"/>
       <w:bookmarkEnd w:id="0"/>
-    </w:p>
-    <w:p>
-      <w:pPr>
-        <w:pStyle w:val="berschrift2"/>
-        <w:rPr>
-          <w:lang w:val="de-AT"/>
-        </w:rPr>
-      </w:pPr>
-      <w:r>
-        <w:rPr>
-          <w:lang w:val="de-AT"/>
-        </w:rPr>
-        <w:t>c) Eigenwerte</w:t>
-      </w:r>
-    </w:p>
-    <w:p>
-      <w:pPr>
-        <w:ind w:left="708"/>
-        <w:rPr>
-          <w:lang w:val="de-AT"/>
-        </w:rPr>
-      </w:pPr>
-      <w:r>
-        <w:rPr>
-          <w:lang w:val="de-AT"/>
-        </w:rPr>
+      <w:r>
         <w:t>TODO</w:t>
-      </w:r>
-    </w:p>
-    <w:p>
-      <w:pPr>
-        <w:pStyle w:val="berschrift2"/>
-        <w:rPr>
-          <w:lang w:val="de-AT"/>
-        </w:rPr>
-      </w:pPr>
-      <w:r>
-        <w:rPr>
-          <w:lang w:val="de-AT"/>
-        </w:rPr>
-        <w:t>d) fehlender Mittelwertabzug</w:t>
-      </w:r>
-    </w:p>
-    <w:p>
-      <w:pPr>
-        <w:ind w:left="708"/>
-        <w:rPr>
-          <w:lang w:val="de-AT"/>
-        </w:rPr>
-      </w:pPr>
-      <w:r>
-        <w:rPr>
-          <w:lang w:val="de-AT"/>
-        </w:rPr>
-        <w:t>Wird der Mittel nicht abgezogen, bleibt ein Offset erhalten, da die Daten nicht zentriert werden.</w:t>
-      </w:r>
-    </w:p>
-    <w:p>
-      <w:pPr>
-        <w:pStyle w:val="berschrift1"/>
-        <w:rPr>
-          <w:lang w:val="de-AT"/>
-        </w:rPr>
-      </w:pPr>
-      <w:r>
-        <w:rPr>
-          <w:lang w:val="de-AT"/>
-        </w:rPr>
-        <w:t>Unterraum-Projektion</w:t>
-      </w:r>
-    </w:p>
-    <w:p>
-      <w:pPr>
-        <w:pStyle w:val="berschrift1"/>
-        <w:rPr>
-          <w:lang w:val="de-AT"/>
-        </w:rPr>
-      </w:pPr>
-      <w:r>
-        <w:rPr>
-          <w:lang w:val="de-AT"/>
-        </w:rPr>
-        <w:t>Untersuchungen in 3D</w:t>
-      </w:r>
-    </w:p>
-    <w:p>
-      <w:pPr>
-        <w:pStyle w:val="berschrift1"/>
-        <w:rPr>
-          <w:lang w:val="de-AT"/>
-        </w:rPr>
-      </w:pPr>
-      <w:r>
-        <w:rPr>
-          <w:lang w:val="de-AT"/>
-        </w:rPr>
-        <w:t>Shape Model</w:t>
       </w:r>
     </w:p>
     <w:sectPr>
@@ -589,6 +1535,232 @@
 <file path=word/numbering.xml><?xml version="1.0" encoding="utf-8"?>
 <w:numbering xmlns:wpc="http://schemas.microsoft.com/office/word/2010/wordprocessingCanvas" xmlns:mc="http://schemas.openxmlformats.org/markup-compatibility/2006" xmlns:o="urn:schemas-microsoft-com:office:office" xmlns:r="http://schemas.openxmlformats.org/officeDocument/2006/relationships" xmlns:m="http://schemas.openxmlformats.org/officeDocument/2006/math" xmlns:v="urn:schemas-microsoft-com:vml" xmlns:wp14="http://schemas.microsoft.com/office/word/2010/wordprocessingDrawing" xmlns:wp="http://schemas.openxmlformats.org/drawingml/2006/wordprocessingDrawing" xmlns:w10="urn:schemas-microsoft-com:office:word" xmlns:w="http://schemas.openxmlformats.org/wordprocessingml/2006/main" xmlns:w14="http://schemas.microsoft.com/office/word/2010/wordml" xmlns:w15="http://schemas.microsoft.com/office/word/2012/wordml" xmlns:wpg="http://schemas.microsoft.com/office/word/2010/wordprocessingGroup" xmlns:wpi="http://schemas.microsoft.com/office/word/2010/wordprocessingInk" xmlns:wne="http://schemas.microsoft.com/office/word/2006/wordml" xmlns:wps="http://schemas.microsoft.com/office/word/2010/wordprocessingShape" mc:Ignorable="w14 w15 wp14">
   <w:abstractNum w:abstractNumId="0">
+    <w:nsid w:val="28642E74"/>
+    <w:multiLevelType w:val="hybridMultilevel"/>
+    <w:tmpl w:val="C80AA4B2"/>
+    <w:lvl w:ilvl="0" w:tplc="04090001">
+      <w:start w:val="1"/>
+      <w:numFmt w:val="bullet"/>
+      <w:lvlText w:val=""/>
+      <w:lvlJc w:val="left"/>
+      <w:pPr>
+        <w:ind w:left="1428" w:hanging="360"/>
+      </w:pPr>
+      <w:rPr>
+        <w:rFonts w:ascii="Symbol" w:hAnsi="Symbol" w:hint="default"/>
+      </w:rPr>
+    </w:lvl>
+    <w:lvl w:ilvl="1" w:tplc="04090003">
+      <w:start w:val="1"/>
+      <w:numFmt w:val="bullet"/>
+      <w:lvlText w:val="o"/>
+      <w:lvlJc w:val="left"/>
+      <w:pPr>
+        <w:ind w:left="2148" w:hanging="360"/>
+      </w:pPr>
+      <w:rPr>
+        <w:rFonts w:ascii="Courier New" w:hAnsi="Courier New" w:cs="Courier New" w:hint="default"/>
+      </w:rPr>
+    </w:lvl>
+    <w:lvl w:ilvl="2" w:tplc="04090005" w:tentative="1">
+      <w:start w:val="1"/>
+      <w:numFmt w:val="bullet"/>
+      <w:lvlText w:val=""/>
+      <w:lvlJc w:val="left"/>
+      <w:pPr>
+        <w:ind w:left="2868" w:hanging="360"/>
+      </w:pPr>
+      <w:rPr>
+        <w:rFonts w:ascii="Wingdings" w:hAnsi="Wingdings" w:hint="default"/>
+      </w:rPr>
+    </w:lvl>
+    <w:lvl w:ilvl="3" w:tplc="04090001" w:tentative="1">
+      <w:start w:val="1"/>
+      <w:numFmt w:val="bullet"/>
+      <w:lvlText w:val=""/>
+      <w:lvlJc w:val="left"/>
+      <w:pPr>
+        <w:ind w:left="3588" w:hanging="360"/>
+      </w:pPr>
+      <w:rPr>
+        <w:rFonts w:ascii="Symbol" w:hAnsi="Symbol" w:hint="default"/>
+      </w:rPr>
+    </w:lvl>
+    <w:lvl w:ilvl="4" w:tplc="04090003" w:tentative="1">
+      <w:start w:val="1"/>
+      <w:numFmt w:val="bullet"/>
+      <w:lvlText w:val="o"/>
+      <w:lvlJc w:val="left"/>
+      <w:pPr>
+        <w:ind w:left="4308" w:hanging="360"/>
+      </w:pPr>
+      <w:rPr>
+        <w:rFonts w:ascii="Courier New" w:hAnsi="Courier New" w:cs="Courier New" w:hint="default"/>
+      </w:rPr>
+    </w:lvl>
+    <w:lvl w:ilvl="5" w:tplc="04090005" w:tentative="1">
+      <w:start w:val="1"/>
+      <w:numFmt w:val="bullet"/>
+      <w:lvlText w:val=""/>
+      <w:lvlJc w:val="left"/>
+      <w:pPr>
+        <w:ind w:left="5028" w:hanging="360"/>
+      </w:pPr>
+      <w:rPr>
+        <w:rFonts w:ascii="Wingdings" w:hAnsi="Wingdings" w:hint="default"/>
+      </w:rPr>
+    </w:lvl>
+    <w:lvl w:ilvl="6" w:tplc="04090001" w:tentative="1">
+      <w:start w:val="1"/>
+      <w:numFmt w:val="bullet"/>
+      <w:lvlText w:val=""/>
+      <w:lvlJc w:val="left"/>
+      <w:pPr>
+        <w:ind w:left="5748" w:hanging="360"/>
+      </w:pPr>
+      <w:rPr>
+        <w:rFonts w:ascii="Symbol" w:hAnsi="Symbol" w:hint="default"/>
+      </w:rPr>
+    </w:lvl>
+    <w:lvl w:ilvl="7" w:tplc="04090003" w:tentative="1">
+      <w:start w:val="1"/>
+      <w:numFmt w:val="bullet"/>
+      <w:lvlText w:val="o"/>
+      <w:lvlJc w:val="left"/>
+      <w:pPr>
+        <w:ind w:left="6468" w:hanging="360"/>
+      </w:pPr>
+      <w:rPr>
+        <w:rFonts w:ascii="Courier New" w:hAnsi="Courier New" w:cs="Courier New" w:hint="default"/>
+      </w:rPr>
+    </w:lvl>
+    <w:lvl w:ilvl="8" w:tplc="04090005" w:tentative="1">
+      <w:start w:val="1"/>
+      <w:numFmt w:val="bullet"/>
+      <w:lvlText w:val=""/>
+      <w:lvlJc w:val="left"/>
+      <w:pPr>
+        <w:ind w:left="7188" w:hanging="360"/>
+      </w:pPr>
+      <w:rPr>
+        <w:rFonts w:ascii="Wingdings" w:hAnsi="Wingdings" w:hint="default"/>
+      </w:rPr>
+    </w:lvl>
+  </w:abstractNum>
+  <w:abstractNum w:abstractNumId="1">
+    <w:nsid w:val="63D93C47"/>
+    <w:multiLevelType w:val="hybridMultilevel"/>
+    <w:tmpl w:val="4F3AE622"/>
+    <w:lvl w:ilvl="0" w:tplc="04090001">
+      <w:start w:val="1"/>
+      <w:numFmt w:val="bullet"/>
+      <w:lvlText w:val=""/>
+      <w:lvlJc w:val="left"/>
+      <w:pPr>
+        <w:ind w:left="1428" w:hanging="360"/>
+      </w:pPr>
+      <w:rPr>
+        <w:rFonts w:ascii="Symbol" w:hAnsi="Symbol" w:hint="default"/>
+      </w:rPr>
+    </w:lvl>
+    <w:lvl w:ilvl="1" w:tplc="04090003">
+      <w:start w:val="1"/>
+      <w:numFmt w:val="bullet"/>
+      <w:lvlText w:val="o"/>
+      <w:lvlJc w:val="left"/>
+      <w:pPr>
+        <w:ind w:left="2148" w:hanging="360"/>
+      </w:pPr>
+      <w:rPr>
+        <w:rFonts w:ascii="Courier New" w:hAnsi="Courier New" w:cs="Courier New" w:hint="default"/>
+      </w:rPr>
+    </w:lvl>
+    <w:lvl w:ilvl="2" w:tplc="04090005" w:tentative="1">
+      <w:start w:val="1"/>
+      <w:numFmt w:val="bullet"/>
+      <w:lvlText w:val=""/>
+      <w:lvlJc w:val="left"/>
+      <w:pPr>
+        <w:ind w:left="2868" w:hanging="360"/>
+      </w:pPr>
+      <w:rPr>
+        <w:rFonts w:ascii="Wingdings" w:hAnsi="Wingdings" w:hint="default"/>
+      </w:rPr>
+    </w:lvl>
+    <w:lvl w:ilvl="3" w:tplc="04090001" w:tentative="1">
+      <w:start w:val="1"/>
+      <w:numFmt w:val="bullet"/>
+      <w:lvlText w:val=""/>
+      <w:lvlJc w:val="left"/>
+      <w:pPr>
+        <w:ind w:left="3588" w:hanging="360"/>
+      </w:pPr>
+      <w:rPr>
+        <w:rFonts w:ascii="Symbol" w:hAnsi="Symbol" w:hint="default"/>
+      </w:rPr>
+    </w:lvl>
+    <w:lvl w:ilvl="4" w:tplc="04090003" w:tentative="1">
+      <w:start w:val="1"/>
+      <w:numFmt w:val="bullet"/>
+      <w:lvlText w:val="o"/>
+      <w:lvlJc w:val="left"/>
+      <w:pPr>
+        <w:ind w:left="4308" w:hanging="360"/>
+      </w:pPr>
+      <w:rPr>
+        <w:rFonts w:ascii="Courier New" w:hAnsi="Courier New" w:cs="Courier New" w:hint="default"/>
+      </w:rPr>
+    </w:lvl>
+    <w:lvl w:ilvl="5" w:tplc="04090005" w:tentative="1">
+      <w:start w:val="1"/>
+      <w:numFmt w:val="bullet"/>
+      <w:lvlText w:val=""/>
+      <w:lvlJc w:val="left"/>
+      <w:pPr>
+        <w:ind w:left="5028" w:hanging="360"/>
+      </w:pPr>
+      <w:rPr>
+        <w:rFonts w:ascii="Wingdings" w:hAnsi="Wingdings" w:hint="default"/>
+      </w:rPr>
+    </w:lvl>
+    <w:lvl w:ilvl="6" w:tplc="04090001" w:tentative="1">
+      <w:start w:val="1"/>
+      <w:numFmt w:val="bullet"/>
+      <w:lvlText w:val=""/>
+      <w:lvlJc w:val="left"/>
+      <w:pPr>
+        <w:ind w:left="5748" w:hanging="360"/>
+      </w:pPr>
+      <w:rPr>
+        <w:rFonts w:ascii="Symbol" w:hAnsi="Symbol" w:hint="default"/>
+      </w:rPr>
+    </w:lvl>
+    <w:lvl w:ilvl="7" w:tplc="04090003" w:tentative="1">
+      <w:start w:val="1"/>
+      <w:numFmt w:val="bullet"/>
+      <w:lvlText w:val="o"/>
+      <w:lvlJc w:val="left"/>
+      <w:pPr>
+        <w:ind w:left="6468" w:hanging="360"/>
+      </w:pPr>
+      <w:rPr>
+        <w:rFonts w:ascii="Courier New" w:hAnsi="Courier New" w:cs="Courier New" w:hint="default"/>
+      </w:rPr>
+    </w:lvl>
+    <w:lvl w:ilvl="8" w:tplc="04090005" w:tentative="1">
+      <w:start w:val="1"/>
+      <w:numFmt w:val="bullet"/>
+      <w:lvlText w:val=""/>
+      <w:lvlJc w:val="left"/>
+      <w:pPr>
+        <w:ind w:left="7188" w:hanging="360"/>
+      </w:pPr>
+      <w:rPr>
+        <w:rFonts w:ascii="Wingdings" w:hAnsi="Wingdings" w:hint="default"/>
+      </w:rPr>
+    </w:lvl>
+  </w:abstractNum>
+  <w:abstractNum w:abstractNumId="2">
     <w:nsid w:val="7F9424F8"/>
     <w:multiLevelType w:val="hybridMultilevel"/>
     <w:tmpl w:val="E3F4A402"/>
@@ -676,7 +1848,13 @@
     </w:lvl>
   </w:abstractNum>
   <w:num w:numId="1">
+    <w:abstractNumId w:val="2"/>
+  </w:num>
+  <w:num w:numId="2">
     <w:abstractNumId w:val="0"/>
+  </w:num>
+  <w:num w:numId="3">
+    <w:abstractNumId w:val="1"/>
   </w:num>
 </w:numbering>
 </file>

</xml_diff>

<commit_message>
Doku und comments update.
</commit_message>
<xml_diff>
--- a/pca/Protokoll.docx
+++ b/pca/Protokoll.docx
@@ -4,10 +4,8 @@
   <w:body>
     <w:p>
       <w:pPr>
-        <w:pStyle w:val="Titel"/>
-      </w:pPr>
-      <w:bookmarkStart w:id="0" w:name="_GoBack"/>
-      <w:bookmarkEnd w:id="0"/>
+        <w:pStyle w:val="Title"/>
+      </w:pPr>
       <w:proofErr w:type="spellStart"/>
       <w:r>
         <w:t>Medizinische</w:t>
@@ -24,7 +22,7 @@
     </w:p>
     <w:p>
       <w:pPr>
-        <w:pStyle w:val="Titel"/>
+        <w:pStyle w:val="Title"/>
       </w:pPr>
       <w:proofErr w:type="spellStart"/>
       <w:r>
@@ -37,7 +35,7 @@
     </w:p>
     <w:p>
       <w:pPr>
-        <w:pStyle w:val="berschrift1"/>
+        <w:pStyle w:val="Heading1"/>
       </w:pPr>
       <w:proofErr w:type="spellStart"/>
       <w:r>
@@ -47,7 +45,7 @@
     </w:p>
     <w:p>
       <w:pPr>
-        <w:pStyle w:val="berschrift2"/>
+        <w:pStyle w:val="Heading2"/>
       </w:pPr>
       <w:r>
         <w:t xml:space="preserve">b) </w:t>
@@ -63,6 +61,10 @@
         <w:ind w:left="708"/>
       </w:pPr>
       <w:r>
+        <w:rPr>
+          <w:noProof/>
+          <w:lang w:val="de-AT" w:eastAsia="de-AT"/>
+        </w:rPr>
         <w:drawing>
           <wp:inline distT="0" distB="0" distL="0" distR="0" wp14:anchorId="658B1EE4" wp14:editId="34E5DB2E">
             <wp:extent cx="4969938" cy="3238500"/>
@@ -257,7 +259,21 @@
           <w:lang w:val="de-AT"/>
         </w:rPr>
         <w:br/>
-        <w:t>(durchschnittliche Abweichung der X-Werte vom Mittelwert aller X-Werte)</w:t>
+        <w:t>(</w:t>
+      </w:r>
+      <w:r>
+        <w:rPr>
+          <w:rFonts w:eastAsiaTheme="minorEastAsia"/>
+          <w:lang w:val="de-AT"/>
+        </w:rPr>
+        <w:t>Maß für</w:t>
+      </w:r>
+      <w:r>
+        <w:rPr>
+          <w:rFonts w:eastAsiaTheme="minorEastAsia"/>
+          <w:lang w:val="de-AT"/>
+        </w:rPr>
+        <w:t xml:space="preserve"> Abweichung der X-Werte vom Mittelwert aller X-Werte)</w:t>
       </w:r>
     </w:p>
     <w:p>
@@ -296,7 +312,21 @@
           <w:lang w:val="de-AT"/>
         </w:rPr>
         <w:br/>
-        <w:t>(durchschnittliche Abweichung der Y-Werte vom Mittelwert aller Y-Werte)</w:t>
+        <w:t>(</w:t>
+      </w:r>
+      <w:r>
+        <w:rPr>
+          <w:rFonts w:eastAsiaTheme="minorEastAsia"/>
+          <w:lang w:val="de-AT"/>
+        </w:rPr>
+        <w:t>Maß für</w:t>
+      </w:r>
+      <w:r>
+        <w:rPr>
+          <w:rFonts w:eastAsiaTheme="minorEastAsia"/>
+          <w:lang w:val="de-AT"/>
+        </w:rPr>
+        <w:t xml:space="preserve"> Abweichung der Y-Werte vom Mittelwert aller Y-Werte)</w:t>
       </w:r>
     </w:p>
     <w:p>
@@ -363,7 +393,7 @@
     </w:p>
     <w:p>
       <w:pPr>
-        <w:pStyle w:val="berschrift1"/>
+        <w:pStyle w:val="Heading1"/>
         <w:rPr>
           <w:lang w:val="de-AT"/>
         </w:rPr>
@@ -378,7 +408,7 @@
     </w:p>
     <w:p>
       <w:pPr>
-        <w:pStyle w:val="berschrift2"/>
+        <w:pStyle w:val="Heading2"/>
         <w:rPr>
           <w:lang w:val="de-AT"/>
         </w:rPr>
@@ -399,7 +429,8 @@
       </w:pPr>
       <w:r>
         <w:rPr>
-          <w:lang w:val="de-AT"/>
+          <w:noProof/>
+          <w:lang w:val="de-AT" w:eastAsia="de-AT"/>
         </w:rPr>
         <w:drawing>
           <wp:inline distT="0" distB="0" distL="0" distR="0" wp14:anchorId="7C207718" wp14:editId="0B1C9270">
@@ -447,7 +478,7 @@
     </w:p>
     <w:p>
       <w:pPr>
-        <w:pStyle w:val="berschrift2"/>
+        <w:pStyle w:val="Heading2"/>
         <w:rPr>
           <w:lang w:val="de-AT"/>
         </w:rPr>
@@ -476,12 +507,12 @@
         <w:rPr>
           <w:lang w:val="de-AT"/>
         </w:rPr>
-        <w:t>Richtung der Achsen des neuen Koordinatensystems</w:t>
-      </w:r>
-    </w:p>
-    <w:p>
-      <w:pPr>
-        <w:pStyle w:val="berschrift2"/>
+        <w:t>Spannen den Eigenraum auf, der das neue Koordinatensystem darstellt. Die Eigenvektoren sind im Plot blau eingezeichnet.</w:t>
+      </w:r>
+    </w:p>
+    <w:p>
+      <w:pPr>
+        <w:pStyle w:val="Heading2"/>
         <w:rPr>
           <w:lang w:val="de-AT"/>
         </w:rPr>
@@ -512,10 +543,16 @@
         </w:rPr>
         <w:t xml:space="preserve"> (Anteil an der Gesamtvarianz)</w:t>
       </w:r>
-    </w:p>
-    <w:p>
-      <w:pPr>
-        <w:pStyle w:val="berschrift2"/>
+      <w:r>
+        <w:rPr>
+          <w:lang w:val="de-AT"/>
+        </w:rPr>
+        <w:t>. Im Plot als Länge der blauen Linie dargestellt. Die Gesamtvarianz ergibt sich aus der Summe aller Eigenwerte.</w:t>
+      </w:r>
+    </w:p>
+    <w:p>
+      <w:pPr>
+        <w:pStyle w:val="Heading2"/>
         <w:rPr>
           <w:lang w:val="de-AT"/>
         </w:rPr>
@@ -567,7 +604,7 @@
     </w:p>
     <w:p>
       <w:pPr>
-        <w:pStyle w:val="berschrift1"/>
+        <w:pStyle w:val="Heading1"/>
         <w:rPr>
           <w:lang w:val="de-AT"/>
         </w:rPr>
@@ -582,7 +619,7 @@
     </w:p>
     <w:p>
       <w:pPr>
-        <w:pStyle w:val="berschrift2"/>
+        <w:pStyle w:val="Heading2"/>
         <w:rPr>
           <w:lang w:val="de-AT"/>
         </w:rPr>
@@ -609,7 +646,8 @@
       </w:pPr>
       <w:r>
         <w:rPr>
-          <w:lang w:val="de-AT"/>
+          <w:noProof/>
+          <w:lang w:val="de-AT" w:eastAsia="de-AT"/>
         </w:rPr>
         <w:drawing>
           <wp:inline distT="0" distB="0" distL="0" distR="0" wp14:anchorId="7D572A61" wp14:editId="040289D1">
@@ -789,7 +827,7 @@
     </w:p>
     <w:p>
       <w:pPr>
-        <w:pStyle w:val="berschrift2"/>
+        <w:pStyle w:val="Heading2"/>
         <w:rPr>
           <w:lang w:val="de-AT"/>
         </w:rPr>
@@ -816,7 +854,8 @@
       </w:pPr>
       <w:r>
         <w:rPr>
-          <w:lang w:val="de-AT"/>
+          <w:noProof/>
+          <w:lang w:val="de-AT" w:eastAsia="de-AT"/>
         </w:rPr>
         <w:drawing>
           <wp:inline distT="0" distB="0" distL="0" distR="0" wp14:anchorId="431943BE" wp14:editId="4FAA1472">
@@ -953,7 +992,7 @@
     </w:p>
     <w:p>
       <w:pPr>
-        <w:pStyle w:val="berschrift1"/>
+        <w:pStyle w:val="Heading1"/>
         <w:rPr>
           <w:lang w:val="de-AT"/>
         </w:rPr>
@@ -967,7 +1006,7 @@
     </w:p>
     <w:p>
       <w:pPr>
-        <w:pStyle w:val="berschrift2"/>
+        <w:pStyle w:val="Heading2"/>
         <w:rPr>
           <w:lang w:val="de-AT"/>
         </w:rPr>
@@ -988,7 +1027,8 @@
       </w:pPr>
       <w:r>
         <w:rPr>
-          <w:lang w:val="de-AT"/>
+          <w:noProof/>
+          <w:lang w:val="de-AT" w:eastAsia="de-AT"/>
         </w:rPr>
         <w:drawing>
           <wp:inline distT="0" distB="0" distL="0" distR="0" wp14:anchorId="1DBC41B1" wp14:editId="1543A817">
@@ -1234,7 +1274,7 @@
     </w:p>
     <w:p>
       <w:pPr>
-        <w:pStyle w:val="berschrift2"/>
+        <w:pStyle w:val="Heading2"/>
         <w:rPr>
           <w:lang w:val="de-AT"/>
         </w:rPr>
@@ -1256,7 +1296,8 @@
       </w:pPr>
       <w:r>
         <w:rPr>
-          <w:lang w:val="de-AT"/>
+          <w:noProof/>
+          <w:lang w:val="de-AT" w:eastAsia="de-AT"/>
         </w:rPr>
         <w:drawing>
           <wp:inline distT="0" distB="0" distL="0" distR="0" wp14:anchorId="2B072EE7" wp14:editId="50D5FB49">
@@ -1467,7 +1508,7 @@
     </w:p>
     <w:p>
       <w:pPr>
-        <w:pStyle w:val="berschrift1"/>
+        <w:pStyle w:val="Heading1"/>
         <w:rPr>
           <w:lang w:val="de-AT"/>
         </w:rPr>
@@ -1482,7 +1523,7 @@
     </w:p>
     <w:p>
       <w:pPr>
-        <w:pStyle w:val="berschrift2"/>
+        <w:pStyle w:val="Heading2"/>
       </w:pPr>
       <w:r>
         <w:t xml:space="preserve">b) </w:t>
@@ -1500,6 +1541,7 @@
       <w:r>
         <w:rPr>
           <w:noProof/>
+          <w:lang w:val="de-AT" w:eastAsia="de-AT"/>
         </w:rPr>
         <w:drawing>
           <wp:inline distT="0" distB="0" distL="0" distR="0">
@@ -1624,7 +1666,19 @@
         <w:rPr>
           <w:lang w:val="de-AT"/>
         </w:rPr>
-        <w:t xml:space="preserve">Daran lässt sich erkennen an welchen Stellen, sich die meisten Shapes ähnlich sind und wo die größten Unterschiede bestehen. An den Stellen an denen die Abweichung zum </w:t>
+        <w:t>Daran lässt s</w:t>
+      </w:r>
+      <w:r>
+        <w:rPr>
+          <w:lang w:val="de-AT"/>
+        </w:rPr>
+        <w:t>ich erkennen an welchen Stellen</w:t>
+      </w:r>
+      <w:r>
+        <w:rPr>
+          <w:lang w:val="de-AT"/>
+        </w:rPr>
+        <w:t xml:space="preserve"> sich die meisten Shapes ähnlich sind und wo die größten Unterschiede bestehen. An den Stellen an denen die Abweichung zum </w:t>
       </w:r>
       <w:proofErr w:type="spellStart"/>
       <w:r>
@@ -1703,7 +1757,7 @@
     </w:p>
     <w:p>
       <w:pPr>
-        <w:pStyle w:val="berschrift2"/>
+        <w:pStyle w:val="Heading2"/>
         <w:rPr>
           <w:noProof/>
           <w:lang w:val="de-AT" w:eastAsia="de-AT"/>
@@ -1727,6 +1781,7 @@
       <w:r>
         <w:rPr>
           <w:noProof/>
+          <w:lang w:val="de-AT" w:eastAsia="de-AT"/>
         </w:rPr>
         <w:drawing>
           <wp:inline distT="0" distB="0" distL="0" distR="0">
@@ -1789,19 +1844,31 @@
         <w:rPr>
           <w:lang w:val="de-AT" w:eastAsia="de-AT"/>
         </w:rPr>
-        <w:t>Im Diagramm sind rekonstruierte Shapes aus einem zufällig erzeugten Parametervektor dargestellt. Die Gesamtvarianz ergibt sich aus der Summe der Eigenwerte. Der Parametervektor wurde solange um Werte erweitert, bis das Shape Modell 80%, 90%, 95% und 100% der Gesamtvarianz beinhaltet.</w:t>
+        <w:t xml:space="preserve">Im Diagramm sind rekonstruierte Shapes aus einem zufällig erzeugten Parametervektor dargestellt. Die Gesamtvarianz ergibt sich aus der Summe der Eigenwerte. Der Parametervektor wurde solange um </w:t>
+      </w:r>
+      <w:r>
+        <w:rPr>
+          <w:lang w:val="de-AT" w:eastAsia="de-AT"/>
+        </w:rPr>
+        <w:t>einen Wert</w:t>
+      </w:r>
+      <w:r>
+        <w:rPr>
+          <w:lang w:val="de-AT" w:eastAsia="de-AT"/>
+        </w:rPr>
+        <w:t xml:space="preserve"> erweitert, bis das Shape Modell 80%, 90%, 95% und 100% der Gesamtvarianz beinhaltet.</w:t>
       </w:r>
     </w:p>
     <w:tbl>
       <w:tblPr>
-        <w:tblStyle w:val="Listentabelle3"/>
+        <w:tblStyle w:val="ListTable3"/>
         <w:tblW w:w="7920" w:type="dxa"/>
         <w:tblInd w:w="895" w:type="dxa"/>
         <w:tblLook w:val="04A0" w:firstRow="1" w:lastRow="0" w:firstColumn="1" w:lastColumn="0" w:noHBand="0" w:noVBand="1"/>
       </w:tblPr>
       <w:tblGrid>
-        <w:gridCol w:w="4531"/>
-        <w:gridCol w:w="3389"/>
+        <w:gridCol w:w="3420"/>
+        <w:gridCol w:w="4500"/>
       </w:tblGrid>
       <w:tr>
         <w:trPr>
@@ -1810,7 +1877,7 @@
         <w:tc>
           <w:tcPr>
             <w:cnfStyle w:val="001000000100" w:firstRow="0" w:lastRow="0" w:firstColumn="1" w:lastColumn="0" w:oddVBand="0" w:evenVBand="0" w:oddHBand="0" w:evenHBand="0" w:firstRowFirstColumn="1" w:firstRowLastColumn="0" w:lastRowFirstColumn="0" w:lastRowLastColumn="0"/>
-            <w:tcW w:w="4531" w:type="dxa"/>
+            <w:tcW w:w="3420" w:type="dxa"/>
           </w:tcPr>
           <w:p>
             <w:pPr>
@@ -1828,7 +1895,7 @@
         </w:tc>
         <w:tc>
           <w:tcPr>
-            <w:tcW w:w="3389" w:type="dxa"/>
+            <w:tcW w:w="4500" w:type="dxa"/>
           </w:tcPr>
           <w:p>
             <w:pPr>
@@ -1853,7 +1920,7 @@
         <w:tc>
           <w:tcPr>
             <w:cnfStyle w:val="001000000000" w:firstRow="0" w:lastRow="0" w:firstColumn="1" w:lastColumn="0" w:oddVBand="0" w:evenVBand="0" w:oddHBand="0" w:evenHBand="0" w:firstRowFirstColumn="0" w:firstRowLastColumn="0" w:lastRowFirstColumn="0" w:lastRowLastColumn="0"/>
-            <w:tcW w:w="4531" w:type="dxa"/>
+            <w:tcW w:w="3420" w:type="dxa"/>
           </w:tcPr>
           <w:p>
             <w:pPr>
@@ -1871,7 +1938,7 @@
         </w:tc>
         <w:tc>
           <w:tcPr>
-            <w:tcW w:w="3389" w:type="dxa"/>
+            <w:tcW w:w="4500" w:type="dxa"/>
           </w:tcPr>
           <w:p>
             <w:pPr>
@@ -1893,7 +1960,7 @@
         <w:tc>
           <w:tcPr>
             <w:cnfStyle w:val="001000000000" w:firstRow="0" w:lastRow="0" w:firstColumn="1" w:lastColumn="0" w:oddVBand="0" w:evenVBand="0" w:oddHBand="0" w:evenHBand="0" w:firstRowFirstColumn="0" w:firstRowLastColumn="0" w:lastRowFirstColumn="0" w:lastRowLastColumn="0"/>
-            <w:tcW w:w="4531" w:type="dxa"/>
+            <w:tcW w:w="3420" w:type="dxa"/>
           </w:tcPr>
           <w:p>
             <w:pPr>
@@ -1911,7 +1978,7 @@
         </w:tc>
         <w:tc>
           <w:tcPr>
-            <w:tcW w:w="3389" w:type="dxa"/>
+            <w:tcW w:w="4500" w:type="dxa"/>
           </w:tcPr>
           <w:p>
             <w:pPr>
@@ -1936,7 +2003,7 @@
         <w:tc>
           <w:tcPr>
             <w:cnfStyle w:val="001000000000" w:firstRow="0" w:lastRow="0" w:firstColumn="1" w:lastColumn="0" w:oddVBand="0" w:evenVBand="0" w:oddHBand="0" w:evenHBand="0" w:firstRowFirstColumn="0" w:firstRowLastColumn="0" w:lastRowFirstColumn="0" w:lastRowLastColumn="0"/>
-            <w:tcW w:w="4531" w:type="dxa"/>
+            <w:tcW w:w="3420" w:type="dxa"/>
           </w:tcPr>
           <w:p>
             <w:pPr>
@@ -1954,7 +2021,7 @@
         </w:tc>
         <w:tc>
           <w:tcPr>
-            <w:tcW w:w="3389" w:type="dxa"/>
+            <w:tcW w:w="4500" w:type="dxa"/>
           </w:tcPr>
           <w:p>
             <w:pPr>
@@ -1976,7 +2043,7 @@
         <w:tc>
           <w:tcPr>
             <w:cnfStyle w:val="001000000000" w:firstRow="0" w:lastRow="0" w:firstColumn="1" w:lastColumn="0" w:oddVBand="0" w:evenVBand="0" w:oddHBand="0" w:evenHBand="0" w:firstRowFirstColumn="0" w:firstRowLastColumn="0" w:lastRowFirstColumn="0" w:lastRowLastColumn="0"/>
-            <w:tcW w:w="4531" w:type="dxa"/>
+            <w:tcW w:w="3420" w:type="dxa"/>
           </w:tcPr>
           <w:p>
             <w:pPr>
@@ -1994,7 +2061,7 @@
         </w:tc>
         <w:tc>
           <w:tcPr>
-            <w:tcW w:w="3389" w:type="dxa"/>
+            <w:tcW w:w="4500" w:type="dxa"/>
           </w:tcPr>
           <w:p>
             <w:pPr>
@@ -2020,14 +2087,14 @@
           <w:lang w:val="de-AT" w:eastAsia="de-AT"/>
         </w:rPr>
       </w:pPr>
-    </w:p>
-    <w:p>
-      <w:pPr>
-        <w:ind w:left="720"/>
+      <w:r>
         <w:rPr>
           <w:lang w:val="de-AT" w:eastAsia="de-AT"/>
         </w:rPr>
-      </w:pPr>
+        <w:br/>
+      </w:r>
+      <w:bookmarkStart w:id="0" w:name="_GoBack"/>
+      <w:bookmarkEnd w:id="0"/>
       <w:r>
         <w:rPr>
           <w:lang w:val="de-AT" w:eastAsia="de-AT"/>
@@ -2361,7 +2428,7 @@
     <w:lvl w:ilvl="0" w:tplc="A7F04C0C">
       <w:start w:val="1"/>
       <w:numFmt w:val="decimal"/>
-      <w:pStyle w:val="berschrift1"/>
+      <w:pStyle w:val="Heading1"/>
       <w:lvlText w:val="%1."/>
       <w:lvlJc w:val="left"/>
       <w:pPr>
@@ -2843,18 +2910,18 @@
     <w:lsdException w:name="List Table 6 Colorful Accent 6" w:uiPriority="51"/>
     <w:lsdException w:name="List Table 7 Colorful Accent 6" w:uiPriority="52"/>
   </w:latentStyles>
-  <w:style w:type="paragraph" w:default="1" w:styleId="Standard">
+  <w:style w:type="paragraph" w:default="1" w:styleId="Normal">
     <w:name w:val="Normal"/>
     <w:qFormat/>
     <w:rPr>
       <w:lang w:val="en-US"/>
     </w:rPr>
   </w:style>
-  <w:style w:type="paragraph" w:styleId="berschrift1">
+  <w:style w:type="paragraph" w:styleId="Heading1">
     <w:name w:val="heading 1"/>
-    <w:basedOn w:val="Standard"/>
-    <w:next w:val="Standard"/>
-    <w:link w:val="berschrift1Zchn"/>
+    <w:basedOn w:val="Normal"/>
+    <w:next w:val="Normal"/>
+    <w:link w:val="Heading1Char"/>
     <w:uiPriority w:val="9"/>
     <w:qFormat/>
     <w:rsid w:val="004B2704"/>
@@ -2874,11 +2941,11 @@
       <w:szCs w:val="32"/>
     </w:rPr>
   </w:style>
-  <w:style w:type="paragraph" w:styleId="berschrift2">
+  <w:style w:type="paragraph" w:styleId="Heading2">
     <w:name w:val="heading 2"/>
-    <w:basedOn w:val="Standard"/>
-    <w:next w:val="Standard"/>
-    <w:link w:val="berschrift2Zchn"/>
+    <w:basedOn w:val="Normal"/>
+    <w:next w:val="Normal"/>
+    <w:link w:val="Heading2Char"/>
     <w:uiPriority w:val="9"/>
     <w:unhideWhenUsed/>
     <w:qFormat/>
@@ -2897,13 +2964,13 @@
       <w:szCs w:val="26"/>
     </w:rPr>
   </w:style>
-  <w:style w:type="character" w:default="1" w:styleId="Absatz-Standardschriftart">
+  <w:style w:type="character" w:default="1" w:styleId="DefaultParagraphFont">
     <w:name w:val="Default Paragraph Font"/>
     <w:uiPriority w:val="1"/>
     <w:semiHidden/>
     <w:unhideWhenUsed/>
   </w:style>
-  <w:style w:type="table" w:default="1" w:styleId="NormaleTabelle">
+  <w:style w:type="table" w:default="1" w:styleId="TableNormal">
     <w:name w:val="Normal Table"/>
     <w:uiPriority w:val="99"/>
     <w:semiHidden/>
@@ -2918,16 +2985,16 @@
       </w:tblCellMar>
     </w:tblPr>
   </w:style>
-  <w:style w:type="numbering" w:default="1" w:styleId="KeineListe">
+  <w:style w:type="numbering" w:default="1" w:styleId="NoList">
     <w:name w:val="No List"/>
     <w:uiPriority w:val="99"/>
     <w:semiHidden/>
     <w:unhideWhenUsed/>
   </w:style>
-  <w:style w:type="character" w:customStyle="1" w:styleId="berschrift1Zchn">
-    <w:name w:val="Überschrift 1 Zchn"/>
-    <w:basedOn w:val="Absatz-Standardschriftart"/>
-    <w:link w:val="berschrift1"/>
+  <w:style w:type="character" w:customStyle="1" w:styleId="Heading1Char">
+    <w:name w:val="Heading 1 Char"/>
+    <w:basedOn w:val="DefaultParagraphFont"/>
+    <w:link w:val="Heading1"/>
     <w:uiPriority w:val="9"/>
     <w:rsid w:val="004B2704"/>
     <w:rPr>
@@ -2938,11 +3005,11 @@
       <w:lang w:val="en-US"/>
     </w:rPr>
   </w:style>
-  <w:style w:type="paragraph" w:styleId="Titel">
+  <w:style w:type="paragraph" w:styleId="Title">
     <w:name w:val="Title"/>
-    <w:basedOn w:val="Standard"/>
-    <w:next w:val="Standard"/>
-    <w:link w:val="TitelZchn"/>
+    <w:basedOn w:val="Normal"/>
+    <w:next w:val="Normal"/>
+    <w:link w:val="TitleChar"/>
     <w:uiPriority w:val="10"/>
     <w:qFormat/>
     <w:rsid w:val="004B2704"/>
@@ -2958,10 +3025,10 @@
       <w:szCs w:val="56"/>
     </w:rPr>
   </w:style>
-  <w:style w:type="character" w:customStyle="1" w:styleId="TitelZchn">
-    <w:name w:val="Titel Zchn"/>
-    <w:basedOn w:val="Absatz-Standardschriftart"/>
-    <w:link w:val="Titel"/>
+  <w:style w:type="character" w:customStyle="1" w:styleId="TitleChar">
+    <w:name w:val="Title Char"/>
+    <w:basedOn w:val="DefaultParagraphFont"/>
+    <w:link w:val="Title"/>
     <w:uiPriority w:val="10"/>
     <w:rsid w:val="004B2704"/>
     <w:rPr>
@@ -2973,10 +3040,10 @@
       <w:lang w:val="en-US"/>
     </w:rPr>
   </w:style>
-  <w:style w:type="character" w:customStyle="1" w:styleId="berschrift2Zchn">
-    <w:name w:val="Überschrift 2 Zchn"/>
-    <w:basedOn w:val="Absatz-Standardschriftart"/>
-    <w:link w:val="berschrift2"/>
+  <w:style w:type="character" w:customStyle="1" w:styleId="Heading2Char">
+    <w:name w:val="Heading 2 Char"/>
+    <w:basedOn w:val="DefaultParagraphFont"/>
+    <w:link w:val="Heading2"/>
     <w:uiPriority w:val="9"/>
     <w:rsid w:val="00E9256F"/>
     <w:rPr>
@@ -2987,9 +3054,9 @@
       <w:lang w:val="en-US"/>
     </w:rPr>
   </w:style>
-  <w:style w:type="character" w:styleId="Platzhaltertext">
+  <w:style w:type="character" w:styleId="PlaceholderText">
     <w:name w:val="Placeholder Text"/>
-    <w:basedOn w:val="Absatz-Standardschriftart"/>
+    <w:basedOn w:val="DefaultParagraphFont"/>
     <w:uiPriority w:val="99"/>
     <w:semiHidden/>
     <w:rsid w:val="00E9256F"/>
@@ -2997,9 +3064,9 @@
       <w:color w:val="808080"/>
     </w:rPr>
   </w:style>
-  <w:style w:type="table" w:styleId="Tabellenraster">
+  <w:style w:type="table" w:styleId="TableGrid">
     <w:name w:val="Table Grid"/>
-    <w:basedOn w:val="NormaleTabelle"/>
+    <w:basedOn w:val="TableNormal"/>
     <w:uiPriority w:val="39"/>
     <w:rsid w:val="00250C40"/>
     <w:pPr>
@@ -3016,9 +3083,9 @@
       </w:tblBorders>
     </w:tblPr>
   </w:style>
-  <w:style w:type="table" w:styleId="Gitternetztabelle2">
+  <w:style w:type="table" w:styleId="GridTable2">
     <w:name w:val="Grid Table 2"/>
-    <w:basedOn w:val="NormaleTabelle"/>
+    <w:basedOn w:val="TableNormal"/>
     <w:uiPriority w:val="47"/>
     <w:rsid w:val="00250C40"/>
     <w:pPr>
@@ -3091,9 +3158,9 @@
       </w:tcPr>
     </w:tblStylePr>
   </w:style>
-  <w:style w:type="table" w:styleId="Listentabelle3">
+  <w:style w:type="table" w:styleId="ListTable3">
     <w:name w:val="List Table 3"/>
-    <w:basedOn w:val="NormaleTabelle"/>
+    <w:basedOn w:val="TableNormal"/>
     <w:uiPriority w:val="48"/>
     <w:rsid w:val="00250C40"/>
     <w:pPr>

</xml_diff>